<commit_message>
use-case change; + collab png
</commit_message>
<xml_diff>
--- a/med-centre-report.docx
+++ b/med-centre-report.docx
@@ -1507,9 +1507,9 @@
         </w:rPr>
         <w:drawing>
           <wp:inline distT="0" distB="0" distL="0" distR="0">
-            <wp:extent cx="5940425" cy="6490532"/>
+            <wp:extent cx="5940425" cy="5823061"/>
             <wp:effectExtent l="19050" t="0" r="3175" b="0"/>
-            <wp:docPr id="1" name="Рисунок 1"/>
+            <wp:docPr id="2" name="Рисунок 1"/>
             <wp:cNvGraphicFramePr>
               <a:graphicFrameLocks xmlns:a="http://schemas.openxmlformats.org/drawingml/2006/main" noChangeAspect="1"/>
             </wp:cNvGraphicFramePr>
@@ -1532,7 +1532,7 @@
                   <pic:spPr bwMode="auto">
                     <a:xfrm>
                       <a:off x="0" y="0"/>
-                      <a:ext cx="5940425" cy="6490532"/>
+                      <a:ext cx="5940425" cy="5823061"/>
                     </a:xfrm>
                     <a:prstGeom prst="rect">
                       <a:avLst/>

</xml_diff>

<commit_message>
+ classes, + deployment
</commit_message>
<xml_diff>
--- a/med-centre-report.docx
+++ b/med-centre-report.docx
@@ -1769,6 +1769,73 @@
       </w:r>
     </w:p>
     <w:p>
+      <w:r>
+        <w:rPr>
+          <w:lang w:val="en-US"/>
+        </w:rPr>
+        <w:t>Descript</w:t>
+      </w:r>
+    </w:p>
+    <w:p>
+      <w:pPr>
+        <w:rPr>
+          <w:lang w:val="en-US"/>
+        </w:rPr>
+      </w:pPr>
+      <w:r>
+        <w:rPr>
+          <w:noProof/>
+          <w:lang w:eastAsia="ru-RU"/>
+        </w:rPr>
+        <w:lastRenderedPageBreak/>
+        <w:drawing>
+          <wp:inline distT="0" distB="0" distL="0" distR="0">
+            <wp:extent cx="5934075" cy="4552950"/>
+            <wp:effectExtent l="19050" t="0" r="9525" b="0"/>
+            <wp:docPr id="3" name="Рисунок 4" descr="class_implem_f"/>
+            <wp:cNvGraphicFramePr>
+              <a:graphicFrameLocks xmlns:a="http://schemas.openxmlformats.org/drawingml/2006/main" noChangeAspect="1"/>
+            </wp:cNvGraphicFramePr>
+            <a:graphic xmlns:a="http://schemas.openxmlformats.org/drawingml/2006/main">
+              <a:graphicData uri="http://schemas.openxmlformats.org/drawingml/2006/picture">
+                <pic:pic xmlns:pic="http://schemas.openxmlformats.org/drawingml/2006/picture">
+                  <pic:nvPicPr>
+                    <pic:cNvPr id="0" name="Picture 4" descr="class_implem_f"/>
+                    <pic:cNvPicPr>
+                      <a:picLocks noChangeAspect="1" noChangeArrowheads="1"/>
+                    </pic:cNvPicPr>
+                  </pic:nvPicPr>
+                  <pic:blipFill>
+                    <a:blip r:embed="rId8"/>
+                    <a:srcRect/>
+                    <a:stretch>
+                      <a:fillRect/>
+                    </a:stretch>
+                  </pic:blipFill>
+                  <pic:spPr bwMode="auto">
+                    <a:xfrm>
+                      <a:off x="0" y="0"/>
+                      <a:ext cx="5934075" cy="4552950"/>
+                    </a:xfrm>
+                    <a:prstGeom prst="rect">
+                      <a:avLst/>
+                    </a:prstGeom>
+                    <a:noFill/>
+                    <a:ln w="9525">
+                      <a:noFill/>
+                      <a:miter lim="800000"/>
+                      <a:headEnd/>
+                      <a:tailEnd/>
+                    </a:ln>
+                  </pic:spPr>
+                </pic:pic>
+              </a:graphicData>
+            </a:graphic>
+          </wp:inline>
+        </w:drawing>
+      </w:r>
+    </w:p>
+    <w:p>
       <w:pPr>
         <w:rPr>
           <w:lang w:val="en-US"/>
@@ -1779,9 +1846,15 @@
         <w:rPr>
           <w:lang w:val="en-US"/>
         </w:rPr>
-        <w:t>Description.</w:t>
+        <w:t>ion</w:t>
       </w:r>
       <w:proofErr w:type="gramEnd"/>
+      <w:r>
+        <w:rPr>
+          <w:lang w:val="en-US"/>
+        </w:rPr>
+        <w:t>.</w:t>
+      </w:r>
     </w:p>
     <w:p>
       <w:pPr>
@@ -2613,6 +2686,65 @@
         <w:t>Noooooo</w:t>
       </w:r>
       <w:proofErr w:type="spellEnd"/>
+    </w:p>
+    <w:p>
+      <w:pPr>
+        <w:jc w:val="center"/>
+        <w:rPr>
+          <w:lang w:val="en-US"/>
+        </w:rPr>
+      </w:pPr>
+      <w:r>
+        <w:rPr>
+          <w:noProof/>
+          <w:lang w:eastAsia="ru-RU"/>
+        </w:rPr>
+        <w:drawing>
+          <wp:inline distT="0" distB="0" distL="0" distR="0">
+            <wp:extent cx="5867400" cy="4086225"/>
+            <wp:effectExtent l="19050" t="0" r="0" b="0"/>
+            <wp:docPr id="1" name="Рисунок 1"/>
+            <wp:cNvGraphicFramePr>
+              <a:graphicFrameLocks xmlns:a="http://schemas.openxmlformats.org/drawingml/2006/main" noChangeAspect="1"/>
+            </wp:cNvGraphicFramePr>
+            <a:graphic xmlns:a="http://schemas.openxmlformats.org/drawingml/2006/main">
+              <a:graphicData uri="http://schemas.openxmlformats.org/drawingml/2006/picture">
+                <pic:pic xmlns:pic="http://schemas.openxmlformats.org/drawingml/2006/picture">
+                  <pic:nvPicPr>
+                    <pic:cNvPr id="0" name="Picture 1"/>
+                    <pic:cNvPicPr>
+                      <a:picLocks noChangeAspect="1" noChangeArrowheads="1"/>
+                    </pic:cNvPicPr>
+                  </pic:nvPicPr>
+                  <pic:blipFill>
+                    <a:blip r:embed="rId9"/>
+                    <a:srcRect/>
+                    <a:stretch>
+                      <a:fillRect/>
+                    </a:stretch>
+                  </pic:blipFill>
+                  <pic:spPr bwMode="auto">
+                    <a:xfrm>
+                      <a:off x="0" y="0"/>
+                      <a:ext cx="5867400" cy="4086225"/>
+                    </a:xfrm>
+                    <a:prstGeom prst="rect">
+                      <a:avLst/>
+                    </a:prstGeom>
+                    <a:noFill/>
+                    <a:ln w="9525">
+                      <a:noFill/>
+                      <a:miter lim="800000"/>
+                      <a:headEnd/>
+                      <a:tailEnd/>
+                    </a:ln>
+                  </pic:spPr>
+                </pic:pic>
+              </a:graphicData>
+            </a:graphic>
+          </wp:inline>
+        </w:drawing>
+      </w:r>
     </w:p>
     <w:p>
       <w:pPr>

</xml_diff>

<commit_message>
+ packets; + assignment
</commit_message>
<xml_diff>
--- a/med-centre-report.docx
+++ b/med-centre-report.docx
@@ -1507,9 +1507,9 @@
         </w:rPr>
         <w:drawing>
           <wp:inline distT="0" distB="0" distL="0" distR="0">
-            <wp:extent cx="5940425" cy="5823061"/>
+            <wp:extent cx="5940425" cy="5913505"/>
             <wp:effectExtent l="19050" t="0" r="3175" b="0"/>
-            <wp:docPr id="2" name="Рисунок 1"/>
+            <wp:docPr id="6" name="Рисунок 4"/>
             <wp:cNvGraphicFramePr>
               <a:graphicFrameLocks xmlns:a="http://schemas.openxmlformats.org/drawingml/2006/main" noChangeAspect="1"/>
             </wp:cNvGraphicFramePr>
@@ -1517,7 +1517,7 @@
               <a:graphicData uri="http://schemas.openxmlformats.org/drawingml/2006/picture">
                 <pic:pic xmlns:pic="http://schemas.openxmlformats.org/drawingml/2006/picture">
                   <pic:nvPicPr>
-                    <pic:cNvPr id="0" name="Picture 1"/>
+                    <pic:cNvPr id="0" name="Picture 4"/>
                     <pic:cNvPicPr>
                       <a:picLocks noChangeAspect="1" noChangeArrowheads="1"/>
                     </pic:cNvPicPr>
@@ -1532,7 +1532,7 @@
                   <pic:spPr bwMode="auto">
                     <a:xfrm>
                       <a:off x="0" y="0"/>
-                      <a:ext cx="5940425" cy="5823061"/>
+                      <a:ext cx="5940425" cy="5913505"/>
                     </a:xfrm>
                     <a:prstGeom prst="rect">
                       <a:avLst/>
@@ -1551,6 +1551,15 @@
           </wp:inline>
         </w:drawing>
       </w:r>
+    </w:p>
+    <w:p>
+      <w:pPr>
+        <w:jc w:val="center"/>
+        <w:rPr>
+          <w:szCs w:val="28"/>
+          <w:lang w:val="en-US"/>
+        </w:rPr>
+      </w:pPr>
     </w:p>
     <w:p>
       <w:pPr>
@@ -1928,6 +1937,65 @@
     </w:p>
     <w:p>
       <w:pPr>
+        <w:jc w:val="center"/>
+        <w:rPr>
+          <w:lang w:val="en-US"/>
+        </w:rPr>
+      </w:pPr>
+      <w:r>
+        <w:rPr>
+          <w:noProof/>
+          <w:lang w:eastAsia="ru-RU"/>
+        </w:rPr>
+        <w:drawing>
+          <wp:inline distT="0" distB="0" distL="0" distR="0">
+            <wp:extent cx="5613400" cy="1638300"/>
+            <wp:effectExtent l="19050" t="0" r="6350" b="0"/>
+            <wp:docPr id="10" name="Рисунок 10"/>
+            <wp:cNvGraphicFramePr>
+              <a:graphicFrameLocks xmlns:a="http://schemas.openxmlformats.org/drawingml/2006/main" noChangeAspect="1"/>
+            </wp:cNvGraphicFramePr>
+            <a:graphic xmlns:a="http://schemas.openxmlformats.org/drawingml/2006/main">
+              <a:graphicData uri="http://schemas.openxmlformats.org/drawingml/2006/picture">
+                <pic:pic xmlns:pic="http://schemas.openxmlformats.org/drawingml/2006/picture">
+                  <pic:nvPicPr>
+                    <pic:cNvPr id="0" name="Picture 10"/>
+                    <pic:cNvPicPr>
+                      <a:picLocks noChangeAspect="1" noChangeArrowheads="1"/>
+                    </pic:cNvPicPr>
+                  </pic:nvPicPr>
+                  <pic:blipFill>
+                    <a:blip r:embed="rId9"/>
+                    <a:srcRect/>
+                    <a:stretch>
+                      <a:fillRect/>
+                    </a:stretch>
+                  </pic:blipFill>
+                  <pic:spPr bwMode="auto">
+                    <a:xfrm>
+                      <a:off x="0" y="0"/>
+                      <a:ext cx="5613400" cy="1638300"/>
+                    </a:xfrm>
+                    <a:prstGeom prst="rect">
+                      <a:avLst/>
+                    </a:prstGeom>
+                    <a:noFill/>
+                    <a:ln w="9525">
+                      <a:noFill/>
+                      <a:miter lim="800000"/>
+                      <a:headEnd/>
+                      <a:tailEnd/>
+                    </a:ln>
+                  </pic:spPr>
+                </pic:pic>
+              </a:graphicData>
+            </a:graphic>
+          </wp:inline>
+        </w:drawing>
+      </w:r>
+    </w:p>
+    <w:p>
+      <w:pPr>
         <w:rPr>
           <w:lang w:val="en-US"/>
         </w:rPr>
@@ -2579,46 +2647,105 @@
         <w:rPr>
           <w:lang w:val="en-US"/>
         </w:rPr>
-        <w:t>Components /</w:t>
-      </w:r>
-    </w:p>
-    <w:p>
-      <w:pPr>
-        <w:rPr>
-          <w:lang w:val="en-US"/>
-        </w:rPr>
-      </w:pPr>
-      <w:r>
-        <w:rPr>
-          <w:lang w:val="en-US"/>
-        </w:rPr>
-        <w:t>Hate/</w:t>
-      </w:r>
-    </w:p>
-    <w:p>
-      <w:pPr>
-        <w:rPr>
-          <w:lang w:val="en-US"/>
-        </w:rPr>
-      </w:pPr>
-      <w:r>
-        <w:rPr>
-          <w:lang w:val="en-US"/>
-        </w:rPr>
-        <w:t>Help me</w:t>
-      </w:r>
-    </w:p>
-    <w:p>
-      <w:pPr>
-        <w:rPr>
-          <w:lang w:val="en-US"/>
-        </w:rPr>
-      </w:pPr>
-      <w:r>
-        <w:rPr>
-          <w:lang w:val="en-US"/>
-        </w:rPr>
-        <w:t>Please</w:t>
+        <w:t>Components</w:t>
+      </w:r>
+    </w:p>
+    <w:p>
+      <w:pPr>
+        <w:rPr>
+          <w:lang w:val="en-US"/>
+        </w:rPr>
+      </w:pPr>
+      <w:r>
+        <w:rPr>
+          <w:lang w:val="en-US"/>
+        </w:rPr>
+        <w:t>Text here</w:t>
+      </w:r>
+    </w:p>
+    <w:p>
+      <w:pPr>
+        <w:jc w:val="center"/>
+        <w:rPr>
+          <w:lang w:val="en-US"/>
+        </w:rPr>
+      </w:pPr>
+      <w:r>
+        <w:rPr>
+          <w:noProof/>
+          <w:lang w:eastAsia="ru-RU"/>
+        </w:rPr>
+        <w:drawing>
+          <wp:inline distT="0" distB="0" distL="0" distR="0">
+            <wp:extent cx="5940425" cy="1725552"/>
+            <wp:effectExtent l="19050" t="0" r="3175" b="0"/>
+            <wp:docPr id="5" name="Рисунок 1"/>
+            <wp:cNvGraphicFramePr>
+              <a:graphicFrameLocks xmlns:a="http://schemas.openxmlformats.org/drawingml/2006/main" noChangeAspect="1"/>
+            </wp:cNvGraphicFramePr>
+            <a:graphic xmlns:a="http://schemas.openxmlformats.org/drawingml/2006/main">
+              <a:graphicData uri="http://schemas.openxmlformats.org/drawingml/2006/picture">
+                <pic:pic xmlns:pic="http://schemas.openxmlformats.org/drawingml/2006/picture">
+                  <pic:nvPicPr>
+                    <pic:cNvPr id="0" name="Picture 1"/>
+                    <pic:cNvPicPr>
+                      <a:picLocks noChangeAspect="1" noChangeArrowheads="1"/>
+                    </pic:cNvPicPr>
+                  </pic:nvPicPr>
+                  <pic:blipFill>
+                    <a:blip r:embed="rId10"/>
+                    <a:srcRect/>
+                    <a:stretch>
+                      <a:fillRect/>
+                    </a:stretch>
+                  </pic:blipFill>
+                  <pic:spPr bwMode="auto">
+                    <a:xfrm>
+                      <a:off x="0" y="0"/>
+                      <a:ext cx="5940425" cy="1725552"/>
+                    </a:xfrm>
+                    <a:prstGeom prst="rect">
+                      <a:avLst/>
+                    </a:prstGeom>
+                    <a:noFill/>
+                    <a:ln w="9525">
+                      <a:noFill/>
+                      <a:miter lim="800000"/>
+                      <a:headEnd/>
+                      <a:tailEnd/>
+                    </a:ln>
+                  </pic:spPr>
+                </pic:pic>
+              </a:graphicData>
+            </a:graphic>
+          </wp:inline>
+        </w:drawing>
+      </w:r>
+    </w:p>
+    <w:p>
+      <w:pPr>
+        <w:rPr>
+          <w:lang w:val="en-US"/>
+        </w:rPr>
+      </w:pPr>
+      <w:r>
+        <w:rPr>
+          <w:lang w:val="en-US"/>
+        </w:rPr>
+        <w:t>Text</w:t>
+      </w:r>
+    </w:p>
+    <w:p>
+      <w:pPr>
+        <w:rPr>
+          <w:lang w:val="en-US"/>
+        </w:rPr>
+      </w:pPr>
+      <w:r>
+        <w:rPr>
+          <w:lang w:val="en-US"/>
+        </w:rPr>
+        <w:t>Text</w:t>
       </w:r>
     </w:p>
     <w:p>
@@ -2663,29 +2790,25 @@
           <w:lang w:val="en-US"/>
         </w:rPr>
       </w:pPr>
-      <w:proofErr w:type="spellStart"/>
-      <w:r>
-        <w:rPr>
-          <w:lang w:val="en-US"/>
-        </w:rPr>
-        <w:t>Nooooooo</w:t>
-      </w:r>
-      <w:proofErr w:type="spellEnd"/>
-    </w:p>
-    <w:p>
-      <w:pPr>
-        <w:rPr>
-          <w:lang w:val="en-US"/>
-        </w:rPr>
-      </w:pPr>
-      <w:proofErr w:type="spellStart"/>
-      <w:r>
-        <w:rPr>
-          <w:lang w:val="en-US"/>
-        </w:rPr>
-        <w:t>Noooooo</w:t>
-      </w:r>
-      <w:proofErr w:type="spellEnd"/>
+      <w:r>
+        <w:rPr>
+          <w:lang w:val="en-US"/>
+        </w:rPr>
+        <w:t>Text</w:t>
+      </w:r>
+    </w:p>
+    <w:p>
+      <w:pPr>
+        <w:rPr>
+          <w:lang w:val="en-US"/>
+        </w:rPr>
+      </w:pPr>
+      <w:r>
+        <w:rPr>
+          <w:lang w:val="en-US"/>
+        </w:rPr>
+        <w:t>Text</w:t>
+      </w:r>
     </w:p>
     <w:p>
       <w:pPr>
@@ -2717,7 +2840,7 @@
                     </pic:cNvPicPr>
                   </pic:nvPicPr>
                   <pic:blipFill>
-                    <a:blip r:embed="rId9"/>
+                    <a:blip r:embed="rId11"/>
                     <a:srcRect/>
                     <a:stretch>
                       <a:fillRect/>
@@ -2756,21 +2879,23 @@
         <w:rPr>
           <w:lang w:val="en-US"/>
         </w:rPr>
-        <w:t>No</w:t>
-      </w:r>
-    </w:p>
-    <w:p>
-      <w:pPr>
-        <w:rPr>
-          <w:lang w:val="en-US"/>
-        </w:rPr>
-      </w:pPr>
+        <w:t>Text</w:t>
+      </w:r>
+    </w:p>
+    <w:p>
+      <w:pPr>
+        <w:rPr>
+          <w:lang w:val="en-US"/>
+        </w:rPr>
+      </w:pPr>
+      <w:proofErr w:type="gramStart"/>
       <w:r>
         <w:rPr>
           <w:lang w:val="en-US"/>
         </w:rPr>
         <w:t>nooo</w:t>
       </w:r>
+      <w:proofErr w:type="gramEnd"/>
     </w:p>
     <w:sectPr>
       <w:pgSz w:w="11906" w:h="16838"/>

</xml_diff>

<commit_message>
+ state, + activity
</commit_message>
<xml_diff>
--- a/med-centre-report.docx
+++ b/med-centre-report.docx
@@ -1523,7 +1523,7 @@
                     </pic:cNvPicPr>
                   </pic:nvPicPr>
                   <pic:blipFill>
-                    <a:blip r:embed="rId6"/>
+                    <a:blip r:embed="rId6" cstate="print"/>
                     <a:srcRect/>
                     <a:stretch>
                       <a:fillRect/>
@@ -1748,7 +1748,7 @@
                     </pic:cNvPicPr>
                   </pic:nvPicPr>
                   <pic:blipFill>
-                    <a:blip r:embed="rId7"/>
+                    <a:blip r:embed="rId7" cstate="print"/>
                     <a:srcRect/>
                     <a:stretch>
                       <a:fillRect/>
@@ -1779,10 +1779,148 @@
     </w:p>
     <w:p>
       <w:r>
+        <w:t xml:space="preserve">Данная диаграмма отображает основные сущности и отношения между ними. </w:t>
+      </w:r>
+    </w:p>
+    <w:p>
+      <w:r>
+        <w:rPr>
+          <w:lang w:val="en-US"/>
+        </w:rPr>
+        <w:t>User</w:t>
+      </w:r>
+      <w:r>
+        <w:t xml:space="preserve"> – базовый класс для таких классов, как </w:t>
+      </w:r>
+      <w:proofErr w:type="spellStart"/>
+      <w:r>
+        <w:rPr>
+          <w:lang w:val="en-US"/>
+        </w:rPr>
+        <w:t>DoctorWorker</w:t>
+      </w:r>
+      <w:proofErr w:type="spellEnd"/>
+      <w:r>
+        <w:t xml:space="preserve">, </w:t>
+      </w:r>
+      <w:proofErr w:type="spellStart"/>
+      <w:r>
+        <w:rPr>
+          <w:lang w:val="en-US"/>
+        </w:rPr>
+        <w:t>LabWorker</w:t>
+      </w:r>
+      <w:proofErr w:type="spellEnd"/>
+      <w:r>
+        <w:t xml:space="preserve">, </w:t>
+      </w:r>
+      <w:proofErr w:type="spellStart"/>
+      <w:r>
+        <w:rPr>
+          <w:lang w:val="en-US"/>
+        </w:rPr>
+        <w:t>AdministratorWorker</w:t>
+      </w:r>
+      <w:proofErr w:type="spellEnd"/>
+      <w:r>
+        <w:t xml:space="preserve"> и </w:t>
+      </w:r>
+      <w:r>
+        <w:rPr>
+          <w:lang w:val="en-US"/>
+        </w:rPr>
+        <w:t>Patient</w:t>
+      </w:r>
+      <w:r>
+        <w:t xml:space="preserve">, представляющий собой сущности пользователей системы. У данных пользователей есть </w:t>
+      </w:r>
+      <w:r>
+        <w:rPr>
+          <w:lang w:val="en-US"/>
+        </w:rPr>
+        <w:t>Permission</w:t>
+      </w:r>
+      <w:r>
+        <w:t>.</w:t>
+      </w:r>
+    </w:p>
+    <w:p>
+      <w:r>
+        <w:t xml:space="preserve">Класс </w:t>
+      </w:r>
+      <w:r>
+        <w:rPr>
+          <w:lang w:val="en-US"/>
+        </w:rPr>
+        <w:t>Schedule</w:t>
+      </w:r>
+      <w:r>
+        <w:t xml:space="preserve"> представляет собой расписание работников.</w:t>
+      </w:r>
+    </w:p>
+    <w:p>
+      <w:r>
+        <w:t xml:space="preserve">Класс </w:t>
+      </w:r>
+      <w:proofErr w:type="spellStart"/>
+      <w:r>
+        <w:rPr>
+          <w:lang w:val="en-US"/>
+        </w:rPr>
+        <w:t>PatientCard</w:t>
+      </w:r>
+      <w:proofErr w:type="spellEnd"/>
+      <w:r>
+        <w:t xml:space="preserve"> представляет собой карту пациента, которая включает в себя несколько экземпляров класса </w:t>
+      </w:r>
+      <w:r>
+        <w:rPr>
+          <w:lang w:val="en-US"/>
+        </w:rPr>
+        <w:t>Record</w:t>
+      </w:r>
+      <w:r>
+        <w:t>, представляющие собой записи врачей и информации об анализах в карте пациента.</w:t>
+      </w:r>
+    </w:p>
+    <w:p>
+      <w:pPr>
+        <w:rPr>
+          <w:lang w:val="en-US"/>
+        </w:rPr>
+      </w:pPr>
+      <w:proofErr w:type="gramStart"/>
+      <w:r>
+        <w:rPr>
+          <w:lang w:val="en-US"/>
+        </w:rPr>
+        <w:lastRenderedPageBreak/>
+        <w:t>Appointment</w:t>
+      </w:r>
+      <w:r>
+        <w:t xml:space="preserve"> является базовым классом для представления записи клиента на прием.</w:t>
+      </w:r>
+      <w:proofErr w:type="gramEnd"/>
+    </w:p>
+    <w:p>
+      <w:pPr>
+        <w:rPr>
+          <w:lang w:val="en-US"/>
+        </w:rPr>
+      </w:pPr>
+      <w:r>
         <w:rPr>
           <w:lang w:val="en-US"/>
         </w:rPr>
         <w:t>Descript</w:t>
+      </w:r>
+      <w:r>
+        <w:t xml:space="preserve"> </w:t>
+      </w:r>
+    </w:p>
+    <w:p>
+      <w:r>
+        <w:t>Диаграмма классов уровня реализации</w:t>
       </w:r>
     </w:p>
     <w:p>
@@ -1796,7 +1934,6 @@
           <w:noProof/>
           <w:lang w:eastAsia="ru-RU"/>
         </w:rPr>
-        <w:lastRenderedPageBreak/>
         <w:drawing>
           <wp:inline distT="0" distB="0" distL="0" distR="0">
             <wp:extent cx="5934075" cy="4552950"/>
@@ -1815,7 +1952,7 @@
                     </pic:cNvPicPr>
                   </pic:nvPicPr>
                   <pic:blipFill>
-                    <a:blip r:embed="rId8"/>
+                    <a:blip r:embed="rId8" cstate="print"/>
                     <a:srcRect/>
                     <a:stretch>
                       <a:fillRect/>
@@ -1846,91 +1983,380 @@
     </w:p>
     <w:p>
       <w:pPr>
-        <w:rPr>
-          <w:lang w:val="en-US"/>
-        </w:rPr>
-      </w:pPr>
+        <w:spacing w:after="160" w:line="259" w:lineRule="auto"/>
+        <w:rPr>
+          <w:szCs w:val="28"/>
+        </w:rPr>
+      </w:pPr>
+      <w:r>
+        <w:rPr>
+          <w:szCs w:val="28"/>
+        </w:rPr>
+        <w:t>На данной диаграмме представлена общая</w:t>
+      </w:r>
+      <w:r>
+        <w:rPr>
+          <w:szCs w:val="28"/>
+        </w:rPr>
+        <w:t xml:space="preserve"> архитектур</w:t>
+      </w:r>
+      <w:r>
+        <w:rPr>
+          <w:szCs w:val="28"/>
+        </w:rPr>
+        <w:t>а</w:t>
+      </w:r>
+      <w:r>
+        <w:rPr>
+          <w:szCs w:val="28"/>
+        </w:rPr>
+        <w:t xml:space="preserve"> приложения. </w:t>
+      </w:r>
+    </w:p>
+    <w:p>
+      <w:pPr>
+        <w:spacing w:after="160" w:line="259" w:lineRule="auto"/>
+        <w:rPr>
+          <w:szCs w:val="28"/>
+        </w:rPr>
+      </w:pPr>
+      <w:r>
+        <w:rPr>
+          <w:szCs w:val="28"/>
+        </w:rPr>
+        <w:t xml:space="preserve">Потомки класса </w:t>
+      </w:r>
+      <w:proofErr w:type="spellStart"/>
+      <w:r>
+        <w:rPr>
+          <w:szCs w:val="28"/>
+        </w:rPr>
+        <w:t>Repository</w:t>
+      </w:r>
+      <w:proofErr w:type="spellEnd"/>
+      <w:r>
+        <w:rPr>
+          <w:szCs w:val="28"/>
+        </w:rPr>
+        <w:t xml:space="preserve"> представляют собой классы уровня доступа к базе </w:t>
+      </w:r>
+      <w:proofErr w:type="spellStart"/>
+      <w:r>
+        <w:rPr>
+          <w:szCs w:val="28"/>
+        </w:rPr>
+        <w:t>двнных</w:t>
+      </w:r>
+      <w:proofErr w:type="spellEnd"/>
+      <w:r>
+        <w:rPr>
+          <w:szCs w:val="28"/>
+        </w:rPr>
+        <w:t>.</w:t>
+      </w:r>
+      <w:r>
+        <w:rPr>
+          <w:szCs w:val="28"/>
+        </w:rPr>
+        <w:t xml:space="preserve"> Класс </w:t>
+      </w:r>
+      <w:proofErr w:type="spellStart"/>
+      <w:r>
+        <w:rPr>
+          <w:szCs w:val="28"/>
+        </w:rPr>
+        <w:t>Repository</w:t>
+      </w:r>
+      <w:proofErr w:type="spellEnd"/>
+      <w:r>
+        <w:rPr>
+          <w:szCs w:val="28"/>
+        </w:rPr>
+        <w:t xml:space="preserve"> является шаблоном. </w:t>
+      </w:r>
+      <w:r>
+        <w:rPr>
+          <w:szCs w:val="28"/>
+          <w:lang w:val="en-US"/>
+        </w:rPr>
+        <w:t>T</w:t>
+      </w:r>
+      <w:r>
+        <w:rPr>
+          <w:szCs w:val="28"/>
+        </w:rPr>
+        <w:t xml:space="preserve"> </w:t>
+      </w:r>
+      <w:r>
+        <w:rPr>
+          <w:szCs w:val="28"/>
+        </w:rPr>
+        <w:t xml:space="preserve">– </w:t>
+      </w:r>
       <w:proofErr w:type="gramStart"/>
       <w:r>
         <w:rPr>
-          <w:lang w:val="en-US"/>
-        </w:rPr>
-        <w:t>ion</w:t>
+          <w:szCs w:val="28"/>
+        </w:rPr>
+        <w:t>тип</w:t>
       </w:r>
       <w:proofErr w:type="gramEnd"/>
       <w:r>
         <w:rPr>
-          <w:lang w:val="en-US"/>
+          <w:szCs w:val="28"/>
+        </w:rPr>
+        <w:t xml:space="preserve"> хранимой сущности, </w:t>
+      </w:r>
+      <w:r>
+        <w:rPr>
+          <w:szCs w:val="28"/>
+          <w:lang w:val="en-US"/>
+        </w:rPr>
+        <w:t>K</w:t>
+      </w:r>
+      <w:r>
+        <w:rPr>
+          <w:szCs w:val="28"/>
+        </w:rPr>
+        <w:t xml:space="preserve"> </w:t>
+      </w:r>
+      <w:r>
+        <w:rPr>
+          <w:szCs w:val="28"/>
+        </w:rPr>
+        <w:t>– тип первичного ключа этой сущности.</w:t>
+      </w:r>
+    </w:p>
+    <w:p>
+      <w:pPr>
+        <w:spacing w:after="160" w:line="259" w:lineRule="auto"/>
+        <w:rPr>
+          <w:szCs w:val="28"/>
+        </w:rPr>
+      </w:pPr>
+      <w:proofErr w:type="spellStart"/>
+      <w:proofErr w:type="gramStart"/>
+      <w:r>
+        <w:rPr>
+          <w:szCs w:val="28"/>
+          <w:lang w:val="en-US"/>
+        </w:rPr>
+        <w:t>EntityService</w:t>
+      </w:r>
+      <w:proofErr w:type="spellEnd"/>
+      <w:r>
+        <w:rPr>
+          <w:szCs w:val="28"/>
+        </w:rPr>
+        <w:t xml:space="preserve"> и </w:t>
+      </w:r>
+      <w:proofErr w:type="spellStart"/>
+      <w:r>
+        <w:rPr>
+          <w:szCs w:val="28"/>
+          <w:lang w:val="en-US"/>
+        </w:rPr>
+        <w:t>AuthenticationService</w:t>
+      </w:r>
+      <w:proofErr w:type="spellEnd"/>
+      <w:r>
+        <w:rPr>
+          <w:szCs w:val="28"/>
+        </w:rPr>
+        <w:t xml:space="preserve"> обращаются к соответствующим потомкам </w:t>
+      </w:r>
+      <w:r>
+        <w:rPr>
+          <w:szCs w:val="28"/>
+          <w:lang w:val="en-US"/>
+        </w:rPr>
+        <w:t>Repository</w:t>
+      </w:r>
+      <w:r>
+        <w:rPr>
+          <w:szCs w:val="28"/>
+        </w:rPr>
+        <w:t xml:space="preserve"> для предоставления определённого сервиса классам </w:t>
+      </w:r>
+      <w:r>
+        <w:rPr>
+          <w:szCs w:val="28"/>
+          <w:lang w:val="en-US"/>
+        </w:rPr>
+        <w:t>Controller</w:t>
+      </w:r>
+      <w:r>
+        <w:rPr>
+          <w:szCs w:val="28"/>
+        </w:rPr>
+        <w:t xml:space="preserve"> и </w:t>
+      </w:r>
+      <w:proofErr w:type="spellStart"/>
+      <w:r>
+        <w:rPr>
+          <w:szCs w:val="28"/>
+          <w:lang w:val="en-US"/>
+        </w:rPr>
+        <w:t>AuthenticationController</w:t>
+      </w:r>
+      <w:proofErr w:type="spellEnd"/>
+      <w:r>
+        <w:rPr>
+          <w:szCs w:val="28"/>
         </w:rPr>
         <w:t>.</w:t>
       </w:r>
-    </w:p>
-    <w:p>
-      <w:pPr>
-        <w:pStyle w:val="2"/>
-        <w:rPr>
-          <w:lang w:val="en-US"/>
-        </w:rPr>
+      <w:proofErr w:type="gramEnd"/>
+    </w:p>
+    <w:p>
+      <w:r>
+        <w:rPr>
+          <w:szCs w:val="28"/>
+        </w:rPr>
+        <w:t xml:space="preserve">Классы </w:t>
+      </w:r>
+      <w:proofErr w:type="spellStart"/>
+      <w:r>
+        <w:rPr>
+          <w:szCs w:val="28"/>
+          <w:lang w:val="en-US"/>
+        </w:rPr>
+        <w:t>PatientCardDto</w:t>
+      </w:r>
+      <w:proofErr w:type="spellEnd"/>
+      <w:r>
+        <w:rPr>
+          <w:szCs w:val="28"/>
+        </w:rPr>
+        <w:t xml:space="preserve">, </w:t>
+      </w:r>
+      <w:proofErr w:type="spellStart"/>
+      <w:r>
+        <w:rPr>
+          <w:szCs w:val="28"/>
+          <w:lang w:val="en-US"/>
+        </w:rPr>
+        <w:t>RecordDto</w:t>
+      </w:r>
+      <w:proofErr w:type="spellEnd"/>
+      <w:r>
+        <w:rPr>
+          <w:szCs w:val="28"/>
+        </w:rPr>
+        <w:t xml:space="preserve"> и </w:t>
+      </w:r>
+      <w:proofErr w:type="spellStart"/>
+      <w:r>
+        <w:rPr>
+          <w:szCs w:val="28"/>
+          <w:lang w:val="en-US"/>
+        </w:rPr>
+        <w:t>UserDto</w:t>
+      </w:r>
+      <w:proofErr w:type="spellEnd"/>
+      <w:r>
+        <w:rPr>
+          <w:szCs w:val="28"/>
+        </w:rPr>
+        <w:t xml:space="preserve"> представляют собой классы, отвечающие за промежуточное представление классов </w:t>
+      </w:r>
+      <w:proofErr w:type="spellStart"/>
+      <w:r>
+        <w:rPr>
+          <w:szCs w:val="28"/>
+          <w:lang w:val="en-US"/>
+        </w:rPr>
+        <w:t>PatientCard</w:t>
+      </w:r>
+      <w:proofErr w:type="spellEnd"/>
+      <w:r>
+        <w:rPr>
+          <w:szCs w:val="28"/>
+        </w:rPr>
+        <w:t xml:space="preserve">, </w:t>
+      </w:r>
+      <w:r>
+        <w:rPr>
+          <w:szCs w:val="28"/>
+          <w:lang w:val="en-US"/>
+        </w:rPr>
+        <w:t>Record</w:t>
+      </w:r>
+      <w:r>
+        <w:rPr>
+          <w:szCs w:val="28"/>
+        </w:rPr>
+        <w:t xml:space="preserve"> и </w:t>
+      </w:r>
+      <w:r>
+        <w:rPr>
+          <w:szCs w:val="28"/>
+          <w:lang w:val="en-US"/>
+        </w:rPr>
+        <w:t>User</w:t>
+      </w:r>
+      <w:r>
+        <w:rPr>
+          <w:szCs w:val="28"/>
+        </w:rPr>
+        <w:t xml:space="preserve"> при их отображении клиенту</w:t>
+      </w:r>
+      <w:r>
+        <w:t>.</w:t>
+      </w:r>
+    </w:p>
+    <w:p>
+      <w:r>
+        <w:br w:type="page"/>
+      </w:r>
+    </w:p>
+    <w:p>
+      <w:pPr>
+        <w:pStyle w:val="1"/>
       </w:pPr>
       <w:bookmarkStart w:id="7" w:name="_Toc1214577"/>
+      <w:r>
+        <w:rPr>
+          <w:lang w:val="en-US"/>
+        </w:rPr>
+        <w:lastRenderedPageBreak/>
+        <w:t>Package</w:t>
+      </w:r>
+      <w:r>
+        <w:t xml:space="preserve"> </w:t>
+      </w:r>
+      <w:r>
+        <w:rPr>
+          <w:lang w:val="en-US"/>
+        </w:rPr>
+        <w:t>diagram</w:t>
+      </w:r>
+      <w:bookmarkEnd w:id="7"/>
+    </w:p>
+    <w:p>
       <w:proofErr w:type="gramStart"/>
       <w:r>
         <w:rPr>
           <w:lang w:val="en-US"/>
         </w:rPr>
-        <w:t>packet</w:t>
+        <w:t>Text</w:t>
+      </w:r>
+      <w:r>
+        <w:t>.</w:t>
       </w:r>
       <w:proofErr w:type="gramEnd"/>
-      <w:r>
-        <w:rPr>
-          <w:lang w:val="en-US"/>
-        </w:rPr>
-        <w:t xml:space="preserve"> classes</w:t>
-      </w:r>
-      <w:bookmarkEnd w:id="7"/>
-    </w:p>
-    <w:p>
-      <w:pPr>
-        <w:rPr>
-          <w:lang w:val="en-US"/>
-        </w:rPr>
-      </w:pPr>
+    </w:p>
+    <w:p>
       <w:proofErr w:type="spellStart"/>
       <w:proofErr w:type="gramStart"/>
       <w:r>
         <w:rPr>
           <w:lang w:val="en-US"/>
         </w:rPr>
-        <w:t>lol</w:t>
-      </w:r>
-      <w:proofErr w:type="spellEnd"/>
-      <w:proofErr w:type="gramEnd"/>
-      <w:r>
-        <w:rPr>
-          <w:lang w:val="en-US"/>
-        </w:rPr>
-        <w:t>.</w:t>
-      </w:r>
-    </w:p>
-    <w:p>
-      <w:pPr>
-        <w:rPr>
-          <w:lang w:val="en-US"/>
-        </w:rPr>
-      </w:pPr>
-      <w:proofErr w:type="spellStart"/>
-      <w:proofErr w:type="gramStart"/>
-      <w:r>
-        <w:rPr>
-          <w:lang w:val="en-US"/>
-        </w:rPr>
         <w:t>Pic</w:t>
       </w:r>
       <w:proofErr w:type="spellEnd"/>
       <w:r>
-        <w:rPr>
-          <w:lang w:val="en-US"/>
-        </w:rPr>
         <w:t>.</w:t>
       </w:r>
       <w:proofErr w:type="gramEnd"/>
@@ -1965,7 +2391,7 @@
                     </pic:cNvPicPr>
                   </pic:nvPicPr>
                   <pic:blipFill>
-                    <a:blip r:embed="rId9"/>
+                    <a:blip r:embed="rId9" cstate="print"/>
                     <a:srcRect/>
                     <a:stretch>
                       <a:fillRect/>
@@ -2086,48 +2512,173 @@
         <w:rPr>
           <w:lang w:val="en-US"/>
         </w:rPr>
-        <w:t>Picture/</w:t>
-      </w:r>
-    </w:p>
-    <w:p>
-      <w:pPr>
-        <w:rPr>
-          <w:lang w:val="en-US"/>
-        </w:rPr>
-      </w:pPr>
+        <w:t>Picture</w:t>
+      </w:r>
+      <w:r>
+        <w:rPr>
+          <w:lang w:val="en-US"/>
+        </w:rPr>
+        <w:pict>
+          <v:shapetype id="_x0000_t75" coordsize="21600,21600" o:spt="75" o:preferrelative="t" path="m@4@5l@4@11@9@11@9@5xe" filled="f" stroked="f">
+            <v:stroke joinstyle="miter"/>
+            <v:formulas>
+              <v:f eqn="if lineDrawn pixelLineWidth 0"/>
+              <v:f eqn="sum @0 1 0"/>
+              <v:f eqn="sum 0 0 @1"/>
+              <v:f eqn="prod @2 1 2"/>
+              <v:f eqn="prod @3 21600 pixelWidth"/>
+              <v:f eqn="prod @3 21600 pixelHeight"/>
+              <v:f eqn="sum @0 0 1"/>
+              <v:f eqn="prod @6 1 2"/>
+              <v:f eqn="prod @7 21600 pixelWidth"/>
+              <v:f eqn="sum @8 21600 0"/>
+              <v:f eqn="prod @7 21600 pixelHeight"/>
+              <v:f eqn="sum @10 21600 0"/>
+            </v:formulas>
+            <v:path o:extrusionok="f" gradientshapeok="t" o:connecttype="rect"/>
+            <o:lock v:ext="edit" aspectratio="t"/>
+          </v:shapetype>
+          <v:shape id="_x0000_i1025" type="#_x0000_t75" style="width:468pt;height:302.25pt">
+            <v:imagedata r:id="rId10" o:title="get_seq_d"/>
+          </v:shape>
+        </w:pict>
+      </w:r>
+      <w:r>
+        <w:rPr>
+          <w:lang w:val="en-US"/>
+        </w:rPr>
+        <w:t>/</w:t>
+      </w:r>
+    </w:p>
+    <w:p>
+      <w:pPr>
+        <w:rPr>
+          <w:lang w:val="en-US"/>
+        </w:rPr>
+      </w:pPr>
+      <w:r>
+        <w:rPr>
+          <w:lang w:val="en-US"/>
+        </w:rPr>
+        <w:t xml:space="preserve">Blah </w:t>
+      </w:r>
+      <w:proofErr w:type="spellStart"/>
+      <w:r>
+        <w:rPr>
+          <w:lang w:val="en-US"/>
+        </w:rPr>
+        <w:t>blah</w:t>
+      </w:r>
+      <w:proofErr w:type="spellEnd"/>
+      <w:r>
+        <w:rPr>
+          <w:lang w:val="en-US"/>
+        </w:rPr>
+        <w:t xml:space="preserve">/ </w:t>
+      </w:r>
+      <w:proofErr w:type="spellStart"/>
+      <w:r>
+        <w:rPr>
+          <w:lang w:val="en-US"/>
+        </w:rPr>
+        <w:t>jjjjjjjjjjjjjjjjjjj</w:t>
+      </w:r>
+      <w:proofErr w:type="spellEnd"/>
+      <w:r>
+        <w:rPr>
+          <w:lang w:val="en-US"/>
+        </w:rPr>
+        <w:t xml:space="preserve"> </w:t>
+      </w:r>
+      <w:proofErr w:type="spellStart"/>
+      <w:r>
+        <w:rPr>
+          <w:lang w:val="en-US"/>
+        </w:rPr>
+        <w:t>jjjjjjjj</w:t>
+      </w:r>
+      <w:proofErr w:type="spellEnd"/>
+      <w:r>
+        <w:rPr>
+          <w:lang w:val="en-US"/>
+        </w:rPr>
+        <w:t xml:space="preserve"> </w:t>
+      </w:r>
+      <w:proofErr w:type="spellStart"/>
+      <w:r>
+        <w:rPr>
+          <w:lang w:val="en-US"/>
+        </w:rPr>
+        <w:t>jjj</w:t>
+      </w:r>
+      <w:proofErr w:type="spellEnd"/>
+    </w:p>
+    <w:p>
+      <w:r>
+        <w:rPr>
+          <w:noProof/>
+          <w:lang w:eastAsia="ru-RU"/>
+        </w:rPr>
+        <w:lastRenderedPageBreak/>
+        <w:drawing>
+          <wp:inline distT="0" distB="0" distL="0" distR="0">
+            <wp:extent cx="5934075" cy="3819525"/>
+            <wp:effectExtent l="19050" t="0" r="9525" b="0"/>
+            <wp:docPr id="2" name="Рисунок 5" descr="C:\Users\Ella\AppData\Local\Microsoft\Windows\INetCache\Content.Word\post_seq_d.png"/>
+            <wp:cNvGraphicFramePr>
+              <a:graphicFrameLocks xmlns:a="http://schemas.openxmlformats.org/drawingml/2006/main" noChangeAspect="1"/>
+            </wp:cNvGraphicFramePr>
+            <a:graphic xmlns:a="http://schemas.openxmlformats.org/drawingml/2006/main">
+              <a:graphicData uri="http://schemas.openxmlformats.org/drawingml/2006/picture">
+                <pic:pic xmlns:pic="http://schemas.openxmlformats.org/drawingml/2006/picture">
+                  <pic:nvPicPr>
+                    <pic:cNvPr id="0" name="Picture 5" descr="C:\Users\Ella\AppData\Local\Microsoft\Windows\INetCache\Content.Word\post_seq_d.png"/>
+                    <pic:cNvPicPr>
+                      <a:picLocks noChangeAspect="1" noChangeArrowheads="1"/>
+                    </pic:cNvPicPr>
+                  </pic:nvPicPr>
+                  <pic:blipFill>
+                    <a:blip r:embed="rId11"/>
+                    <a:srcRect/>
+                    <a:stretch>
+                      <a:fillRect/>
+                    </a:stretch>
+                  </pic:blipFill>
+                  <pic:spPr bwMode="auto">
+                    <a:xfrm>
+                      <a:off x="0" y="0"/>
+                      <a:ext cx="5934075" cy="3819525"/>
+                    </a:xfrm>
+                    <a:prstGeom prst="rect">
+                      <a:avLst/>
+                    </a:prstGeom>
+                    <a:noFill/>
+                    <a:ln w="9525">
+                      <a:noFill/>
+                      <a:miter lim="800000"/>
+                      <a:headEnd/>
+                      <a:tailEnd/>
+                    </a:ln>
+                  </pic:spPr>
+                </pic:pic>
+              </a:graphicData>
+            </a:graphic>
+          </wp:inline>
+        </w:drawing>
+      </w:r>
+    </w:p>
+    <w:p>
+      <w:proofErr w:type="spellStart"/>
       <w:proofErr w:type="gramStart"/>
       <w:r>
         <w:rPr>
           <w:lang w:val="en-US"/>
         </w:rPr>
-        <w:t xml:space="preserve">Blah </w:t>
-      </w:r>
-      <w:proofErr w:type="spellStart"/>
-      <w:r>
-        <w:rPr>
-          <w:lang w:val="en-US"/>
-        </w:rPr>
-        <w:t>blah</w:t>
-      </w:r>
-      <w:proofErr w:type="spellEnd"/>
-      <w:r>
-        <w:rPr>
-          <w:lang w:val="en-US"/>
-        </w:rPr>
-        <w:t xml:space="preserve">/ </w:t>
-      </w:r>
-      <w:proofErr w:type="spellStart"/>
-      <w:r>
-        <w:rPr>
-          <w:lang w:val="en-US"/>
-        </w:rPr>
-        <w:t>jjjjjjjjjjjjjjjjjjj</w:t>
-      </w:r>
-      <w:proofErr w:type="spellEnd"/>
-      <w:r>
-        <w:rPr>
-          <w:lang w:val="en-US"/>
-        </w:rPr>
+        <w:t>jjljlj</w:t>
+      </w:r>
+      <w:proofErr w:type="spellEnd"/>
+      <w:proofErr w:type="gramEnd"/>
+      <w:r>
         <w:t xml:space="preserve"> </w:t>
       </w:r>
       <w:proofErr w:type="spellStart"/>
@@ -2135,13 +2686,10 @@
         <w:rPr>
           <w:lang w:val="en-US"/>
         </w:rPr>
-        <w:t>jjjjjjjj</w:t>
-      </w:r>
-      <w:proofErr w:type="spellEnd"/>
-      <w:r>
-        <w:rPr>
-          <w:lang w:val="en-US"/>
-        </w:rPr>
+        <w:t>dddd</w:t>
+      </w:r>
+      <w:proofErr w:type="spellEnd"/>
+      <w:r>
         <w:t xml:space="preserve"> </w:t>
       </w:r>
       <w:proofErr w:type="spellStart"/>
@@ -2149,27 +2697,19 @@
         <w:rPr>
           <w:lang w:val="en-US"/>
         </w:rPr>
-        <w:t>jjjjjljlj</w:t>
-      </w:r>
-      <w:proofErr w:type="spellEnd"/>
-      <w:r>
-        <w:rPr>
-          <w:lang w:val="en-US"/>
-        </w:rPr>
+        <w:t>dddd</w:t>
+      </w:r>
+      <w:proofErr w:type="spellEnd"/>
+      <w:r>
         <w:t xml:space="preserve"> </w:t>
       </w:r>
-      <w:proofErr w:type="spellStart"/>
-      <w:r>
-        <w:rPr>
-          <w:lang w:val="en-US"/>
-        </w:rPr>
-        <w:t>dddd</w:t>
-      </w:r>
-      <w:proofErr w:type="spellEnd"/>
-      <w:r>
-        <w:rPr>
-          <w:lang w:val="en-US"/>
-        </w:rPr>
+      <w:r>
+        <w:rPr>
+          <w:lang w:val="en-US"/>
+        </w:rPr>
+        <w:t>d</w:t>
+      </w:r>
+      <w:r>
         <w:t xml:space="preserve"> </w:t>
       </w:r>
       <w:proofErr w:type="spellStart"/>
@@ -2177,27 +2717,10 @@
         <w:rPr>
           <w:lang w:val="en-US"/>
         </w:rPr>
-        <w:t>dddd</w:t>
-      </w:r>
-      <w:proofErr w:type="spellEnd"/>
-      <w:r>
-        <w:rPr>
-          <w:lang w:val="en-US"/>
-        </w:rPr>
-        <w:t xml:space="preserve"> d </w:t>
-      </w:r>
-      <w:proofErr w:type="spellStart"/>
-      <w:r>
-        <w:rPr>
-          <w:lang w:val="en-US"/>
-        </w:rPr>
         <w:t>dd</w:t>
       </w:r>
       <w:proofErr w:type="spellEnd"/>
       <w:r>
-        <w:rPr>
-          <w:lang w:val="en-US"/>
-        </w:rPr>
         <w:t xml:space="preserve"> </w:t>
       </w:r>
       <w:proofErr w:type="spellStart"/>
@@ -2209,9 +2732,6 @@
       </w:r>
       <w:proofErr w:type="spellEnd"/>
       <w:r>
-        <w:rPr>
-          <w:lang w:val="en-US"/>
-        </w:rPr>
         <w:t xml:space="preserve"> </w:t>
       </w:r>
       <w:proofErr w:type="spellStart"/>
@@ -2223,9 +2743,6 @@
       </w:r>
       <w:proofErr w:type="spellEnd"/>
       <w:r>
-        <w:rPr>
-          <w:lang w:val="en-US"/>
-        </w:rPr>
         <w:t xml:space="preserve"> </w:t>
       </w:r>
       <w:proofErr w:type="spellStart"/>
@@ -2237,9 +2754,6 @@
       </w:r>
       <w:proofErr w:type="spellEnd"/>
       <w:r>
-        <w:rPr>
-          <w:lang w:val="en-US"/>
-        </w:rPr>
         <w:t xml:space="preserve"> </w:t>
       </w:r>
       <w:proofErr w:type="spellStart"/>
@@ -2251,9 +2765,6 @@
       </w:r>
       <w:proofErr w:type="spellEnd"/>
       <w:r>
-        <w:rPr>
-          <w:lang w:val="en-US"/>
-        </w:rPr>
         <w:t xml:space="preserve"> </w:t>
       </w:r>
       <w:proofErr w:type="spellStart"/>
@@ -2265,9 +2776,6 @@
       </w:r>
       <w:proofErr w:type="spellEnd"/>
       <w:r>
-        <w:rPr>
-          <w:lang w:val="en-US"/>
-        </w:rPr>
         <w:t xml:space="preserve"> </w:t>
       </w:r>
       <w:proofErr w:type="spellStart"/>
@@ -2279,12 +2787,8 @@
       </w:r>
       <w:proofErr w:type="spellEnd"/>
       <w:r>
-        <w:rPr>
-          <w:lang w:val="en-US"/>
-        </w:rPr>
         <w:t>.</w:t>
       </w:r>
-      <w:proofErr w:type="gramEnd"/>
     </w:p>
     <w:p>
       <w:pPr>
@@ -2374,15 +2878,26 @@
         <w:rPr>
           <w:lang w:val="en-US"/>
         </w:rPr>
-        <w:t>Picture again/</w:t>
-      </w:r>
-    </w:p>
-    <w:p>
-      <w:pPr>
-        <w:rPr>
-          <w:lang w:val="en-US"/>
-        </w:rPr>
-      </w:pPr>
+        <w:t>Picture again</w:t>
+      </w:r>
+      <w:r>
+        <w:rPr>
+          <w:lang w:val="en-US"/>
+        </w:rPr>
+        <w:pict>
+          <v:shape id="_x0000_i1026" type="#_x0000_t75" style="width:468pt;height:226.5pt">
+            <v:imagedata r:id="rId12" o:title="get-collaboration_d"/>
+          </v:shape>
+        </w:pict>
+      </w:r>
+      <w:r>
+        <w:rPr>
+          <w:lang w:val="en-US"/>
+        </w:rPr>
+        <w:t>/</w:t>
+      </w:r>
+    </w:p>
+    <w:p>
       <w:proofErr w:type="gramStart"/>
       <w:r>
         <w:rPr>
@@ -2391,6 +2906,22 @@
         <w:t>More info.</w:t>
       </w:r>
       <w:proofErr w:type="gramEnd"/>
+    </w:p>
+    <w:p>
+      <w:r>
+        <w:pict>
+          <v:shape id="_x0000_i1027" type="#_x0000_t75" style="width:468pt;height:249.75pt">
+            <v:imagedata r:id="rId13" o:title="post-collaboration_d"/>
+          </v:shape>
+        </w:pict>
+      </w:r>
+    </w:p>
+    <w:p>
+      <w:proofErr w:type="spellStart"/>
+      <w:r>
+        <w:t>штащ</w:t>
+      </w:r>
+      <w:proofErr w:type="spellEnd"/>
     </w:p>
     <w:p>
       <w:pPr>
@@ -2475,11 +3006,6 @@
       <w:proofErr w:type="gramEnd"/>
     </w:p>
     <w:p>
-      <w:pPr>
-        <w:rPr>
-          <w:lang w:val="en-US"/>
-        </w:rPr>
-      </w:pPr>
       <w:proofErr w:type="spellStart"/>
       <w:proofErr w:type="gramStart"/>
       <w:r>
@@ -2498,11 +3024,59 @@
       <w:proofErr w:type="gramEnd"/>
     </w:p>
     <w:p>
-      <w:pPr>
-        <w:rPr>
-          <w:lang w:val="en-US"/>
-        </w:rPr>
-      </w:pPr>
+      <w:r>
+        <w:rPr>
+          <w:noProof/>
+          <w:lang w:eastAsia="ru-RU"/>
+        </w:rPr>
+        <w:drawing>
+          <wp:inline distT="0" distB="0" distL="0" distR="0">
+            <wp:extent cx="5876925" cy="4343400"/>
+            <wp:effectExtent l="19050" t="0" r="9525" b="0"/>
+            <wp:docPr id="8" name="Рисунок 8"/>
+            <wp:cNvGraphicFramePr>
+              <a:graphicFrameLocks xmlns:a="http://schemas.openxmlformats.org/drawingml/2006/main" noChangeAspect="1"/>
+            </wp:cNvGraphicFramePr>
+            <a:graphic xmlns:a="http://schemas.openxmlformats.org/drawingml/2006/main">
+              <a:graphicData uri="http://schemas.openxmlformats.org/drawingml/2006/picture">
+                <pic:pic xmlns:pic="http://schemas.openxmlformats.org/drawingml/2006/picture">
+                  <pic:nvPicPr>
+                    <pic:cNvPr id="0" name="Picture 8"/>
+                    <pic:cNvPicPr>
+                      <a:picLocks noChangeAspect="1" noChangeArrowheads="1"/>
+                    </pic:cNvPicPr>
+                  </pic:nvPicPr>
+                  <pic:blipFill>
+                    <a:blip r:embed="rId14"/>
+                    <a:srcRect/>
+                    <a:stretch>
+                      <a:fillRect/>
+                    </a:stretch>
+                  </pic:blipFill>
+                  <pic:spPr bwMode="auto">
+                    <a:xfrm>
+                      <a:off x="0" y="0"/>
+                      <a:ext cx="5876925" cy="4343400"/>
+                    </a:xfrm>
+                    <a:prstGeom prst="rect">
+                      <a:avLst/>
+                    </a:prstGeom>
+                    <a:noFill/>
+                    <a:ln w="9525">
+                      <a:noFill/>
+                      <a:miter lim="800000"/>
+                      <a:headEnd/>
+                      <a:tailEnd/>
+                    </a:ln>
+                  </pic:spPr>
+                </pic:pic>
+              </a:graphicData>
+            </a:graphic>
+          </wp:inline>
+        </w:drawing>
+      </w:r>
+    </w:p>
+    <w:p>
       <w:proofErr w:type="gramStart"/>
       <w:r>
         <w:rPr>
@@ -2511,6 +3085,97 @@
         <w:t>More info.</w:t>
       </w:r>
       <w:proofErr w:type="gramEnd"/>
+    </w:p>
+    <w:p>
+      <w:r>
+        <w:rPr>
+          <w:noProof/>
+          <w:szCs w:val="28"/>
+          <w:lang w:eastAsia="ru-RU"/>
+        </w:rPr>
+        <w:t xml:space="preserve">На данной диаграмме можно наблюдать состояния системы, в которой в данный момент авторизован клиент медицинского центра. </w:t>
+      </w:r>
+      <w:r>
+        <w:rPr>
+          <w:noProof/>
+          <w:szCs w:val="28"/>
+          <w:lang w:eastAsia="ru-RU"/>
+        </w:rPr>
+        <w:t>Из состояния Отображение меню можно перейти в состояния Отображение услуг, формы записи на приём и результатов обследования. Как из Отображения услуг, так и формы записи на приём можно перейти в состояния Записи на анализы и прием к врачу</w:t>
+      </w:r>
+    </w:p>
+    <w:p>
+      <w:proofErr w:type="spellStart"/>
+      <w:r>
+        <w:t>Фтщерук</w:t>
+      </w:r>
+      <w:proofErr w:type="spellEnd"/>
+    </w:p>
+    <w:p>
+      <w:r>
+        <w:t>Море</w:t>
+      </w:r>
+    </w:p>
+    <w:p>
+      <w:r>
+        <w:rPr>
+          <w:noProof/>
+          <w:lang w:eastAsia="ru-RU"/>
+        </w:rPr>
+        <w:lastRenderedPageBreak/>
+        <w:drawing>
+          <wp:inline distT="0" distB="0" distL="0" distR="0">
+            <wp:extent cx="5886450" cy="3162300"/>
+            <wp:effectExtent l="19050" t="0" r="0" b="0"/>
+            <wp:docPr id="14" name="Рисунок 14"/>
+            <wp:cNvGraphicFramePr>
+              <a:graphicFrameLocks xmlns:a="http://schemas.openxmlformats.org/drawingml/2006/main" noChangeAspect="1"/>
+            </wp:cNvGraphicFramePr>
+            <a:graphic xmlns:a="http://schemas.openxmlformats.org/drawingml/2006/main">
+              <a:graphicData uri="http://schemas.openxmlformats.org/drawingml/2006/picture">
+                <pic:pic xmlns:pic="http://schemas.openxmlformats.org/drawingml/2006/picture">
+                  <pic:nvPicPr>
+                    <pic:cNvPr id="0" name="Picture 14"/>
+                    <pic:cNvPicPr>
+                      <a:picLocks noChangeAspect="1" noChangeArrowheads="1"/>
+                    </pic:cNvPicPr>
+                  </pic:nvPicPr>
+                  <pic:blipFill>
+                    <a:blip r:embed="rId15"/>
+                    <a:srcRect/>
+                    <a:stretch>
+                      <a:fillRect/>
+                    </a:stretch>
+                  </pic:blipFill>
+                  <pic:spPr bwMode="auto">
+                    <a:xfrm>
+                      <a:off x="0" y="0"/>
+                      <a:ext cx="5886450" cy="3162300"/>
+                    </a:xfrm>
+                    <a:prstGeom prst="rect">
+                      <a:avLst/>
+                    </a:prstGeom>
+                    <a:noFill/>
+                    <a:ln w="9525">
+                      <a:noFill/>
+                      <a:miter lim="800000"/>
+                      <a:headEnd/>
+                      <a:tailEnd/>
+                    </a:ln>
+                  </pic:spPr>
+                </pic:pic>
+              </a:graphicData>
+            </a:graphic>
+          </wp:inline>
+        </w:drawing>
+      </w:r>
+    </w:p>
+    <w:p>
+      <w:proofErr w:type="spellStart"/>
+      <w:r>
+        <w:t>еше</w:t>
+      </w:r>
+      <w:proofErr w:type="spellEnd"/>
     </w:p>
     <w:p>
       <w:pPr>
@@ -2564,11 +3229,6 @@
       <w:proofErr w:type="gramEnd"/>
     </w:p>
     <w:p>
-      <w:pPr>
-        <w:rPr>
-          <w:lang w:val="en-US"/>
-        </w:rPr>
-      </w:pPr>
       <w:proofErr w:type="spellStart"/>
       <w:proofErr w:type="gramStart"/>
       <w:r>
@@ -2587,11 +3247,59 @@
       <w:proofErr w:type="gramEnd"/>
     </w:p>
     <w:p>
-      <w:pPr>
-        <w:rPr>
-          <w:lang w:val="en-US"/>
-        </w:rPr>
-      </w:pPr>
+      <w:r>
+        <w:rPr>
+          <w:noProof/>
+          <w:lang w:eastAsia="ru-RU"/>
+        </w:rPr>
+        <w:drawing>
+          <wp:inline distT="0" distB="0" distL="0" distR="0">
+            <wp:extent cx="5940425" cy="4922961"/>
+            <wp:effectExtent l="19050" t="0" r="3175" b="0"/>
+            <wp:docPr id="17" name="Рисунок 17"/>
+            <wp:cNvGraphicFramePr>
+              <a:graphicFrameLocks xmlns:a="http://schemas.openxmlformats.org/drawingml/2006/main" noChangeAspect="1"/>
+            </wp:cNvGraphicFramePr>
+            <a:graphic xmlns:a="http://schemas.openxmlformats.org/drawingml/2006/main">
+              <a:graphicData uri="http://schemas.openxmlformats.org/drawingml/2006/picture">
+                <pic:pic xmlns:pic="http://schemas.openxmlformats.org/drawingml/2006/picture">
+                  <pic:nvPicPr>
+                    <pic:cNvPr id="0" name="Picture 17"/>
+                    <pic:cNvPicPr>
+                      <a:picLocks noChangeAspect="1" noChangeArrowheads="1"/>
+                    </pic:cNvPicPr>
+                  </pic:nvPicPr>
+                  <pic:blipFill>
+                    <a:blip r:embed="rId16"/>
+                    <a:srcRect/>
+                    <a:stretch>
+                      <a:fillRect/>
+                    </a:stretch>
+                  </pic:blipFill>
+                  <pic:spPr bwMode="auto">
+                    <a:xfrm>
+                      <a:off x="0" y="0"/>
+                      <a:ext cx="5940425" cy="4922961"/>
+                    </a:xfrm>
+                    <a:prstGeom prst="rect">
+                      <a:avLst/>
+                    </a:prstGeom>
+                    <a:noFill/>
+                    <a:ln w="9525">
+                      <a:noFill/>
+                      <a:miter lim="800000"/>
+                      <a:headEnd/>
+                      <a:tailEnd/>
+                    </a:ln>
+                  </pic:spPr>
+                </pic:pic>
+              </a:graphicData>
+            </a:graphic>
+          </wp:inline>
+        </w:drawing>
+      </w:r>
+    </w:p>
+    <w:p>
       <w:proofErr w:type="gramStart"/>
       <w:r>
         <w:rPr>
@@ -2602,15 +3310,106 @@
       <w:proofErr w:type="gramEnd"/>
     </w:p>
     <w:p>
-      <w:pPr>
-        <w:rPr>
-          <w:lang w:val="en-US"/>
-        </w:rPr>
-      </w:pPr>
-      <w:r>
-        <w:rPr>
-          <w:lang w:val="en-US"/>
-        </w:rPr>
+      <w:proofErr w:type="spellStart"/>
+      <w:r>
+        <w:t>Ыусщтв</w:t>
+      </w:r>
+      <w:proofErr w:type="spellEnd"/>
+      <w:r>
+        <w:t xml:space="preserve"> </w:t>
+      </w:r>
+      <w:proofErr w:type="spellStart"/>
+      <w:r>
+        <w:t>фсешмшен</w:t>
+      </w:r>
+      <w:proofErr w:type="spellEnd"/>
+    </w:p>
+    <w:p>
+      <w:proofErr w:type="spellStart"/>
+      <w:r>
+        <w:t>Ьщку</w:t>
+      </w:r>
+      <w:proofErr w:type="spellEnd"/>
+      <w:r>
+        <w:t xml:space="preserve"> </w:t>
+      </w:r>
+      <w:proofErr w:type="spellStart"/>
+      <w:r>
+        <w:t>штащ</w:t>
+      </w:r>
+      <w:proofErr w:type="spellEnd"/>
+    </w:p>
+    <w:p>
+      <w:r>
+        <w:rPr>
+          <w:noProof/>
+          <w:lang w:eastAsia="ru-RU"/>
+        </w:rPr>
+        <w:lastRenderedPageBreak/>
+        <w:drawing>
+          <wp:inline distT="0" distB="0" distL="0" distR="0">
+            <wp:extent cx="5429250" cy="4610100"/>
+            <wp:effectExtent l="19050" t="0" r="0" b="0"/>
+            <wp:docPr id="20" name="Рисунок 20"/>
+            <wp:cNvGraphicFramePr>
+              <a:graphicFrameLocks xmlns:a="http://schemas.openxmlformats.org/drawingml/2006/main" noChangeAspect="1"/>
+            </wp:cNvGraphicFramePr>
+            <a:graphic xmlns:a="http://schemas.openxmlformats.org/drawingml/2006/main">
+              <a:graphicData uri="http://schemas.openxmlformats.org/drawingml/2006/picture">
+                <pic:pic xmlns:pic="http://schemas.openxmlformats.org/drawingml/2006/picture">
+                  <pic:nvPicPr>
+                    <pic:cNvPr id="0" name="Picture 20"/>
+                    <pic:cNvPicPr>
+                      <a:picLocks noChangeAspect="1" noChangeArrowheads="1"/>
+                    </pic:cNvPicPr>
+                  </pic:nvPicPr>
+                  <pic:blipFill>
+                    <a:blip r:embed="rId17"/>
+                    <a:srcRect/>
+                    <a:stretch>
+                      <a:fillRect/>
+                    </a:stretch>
+                  </pic:blipFill>
+                  <pic:spPr bwMode="auto">
+                    <a:xfrm>
+                      <a:off x="0" y="0"/>
+                      <a:ext cx="5429250" cy="4610100"/>
+                    </a:xfrm>
+                    <a:prstGeom prst="rect">
+                      <a:avLst/>
+                    </a:prstGeom>
+                    <a:noFill/>
+                    <a:ln w="9525">
+                      <a:noFill/>
+                      <a:miter lim="800000"/>
+                      <a:headEnd/>
+                      <a:tailEnd/>
+                    </a:ln>
+                  </pic:spPr>
+                </pic:pic>
+              </a:graphicData>
+            </a:graphic>
+          </wp:inline>
+        </w:drawing>
+      </w:r>
+    </w:p>
+    <w:p>
+      <w:proofErr w:type="spellStart"/>
+      <w:r>
+        <w:t>Умут</w:t>
+      </w:r>
+      <w:proofErr w:type="spellEnd"/>
+      <w:r>
+        <w:t xml:space="preserve"> </w:t>
+      </w:r>
+      <w:proofErr w:type="spellStart"/>
+      <w:r>
+        <w:t>ьщку</w:t>
+      </w:r>
+      <w:proofErr w:type="spellEnd"/>
+    </w:p>
+    <w:p>
+      <w:r>
         <w:br w:type="page"/>
       </w:r>
     </w:p>
@@ -2636,6 +3435,12 @@
         <w:t>omponent</w:t>
       </w:r>
       <w:bookmarkEnd w:id="12"/>
+      <w:r>
+        <w:rPr>
+          <w:lang w:val="en-US"/>
+        </w:rPr>
+        <w:t xml:space="preserve"> diagram</w:t>
+      </w:r>
     </w:p>
     <w:p>
       <w:pPr>
@@ -2693,7 +3498,7 @@
                     </pic:cNvPicPr>
                   </pic:nvPicPr>
                   <pic:blipFill>
-                    <a:blip r:embed="rId10"/>
+                    <a:blip r:embed="rId18" cstate="print"/>
                     <a:srcRect/>
                     <a:stretch>
                       <a:fillRect/>
@@ -2723,11 +3528,6 @@
       </w:r>
     </w:p>
     <w:p>
-      <w:pPr>
-        <w:rPr>
-          <w:lang w:val="en-US"/>
-        </w:rPr>
-      </w:pPr>
       <w:r>
         <w:rPr>
           <w:lang w:val="en-US"/>
@@ -2736,11 +3536,6 @@
       </w:r>
     </w:p>
     <w:p>
-      <w:pPr>
-        <w:rPr>
-          <w:lang w:val="en-US"/>
-        </w:rPr>
-      </w:pPr>
       <w:r>
         <w:rPr>
           <w:lang w:val="en-US"/>
@@ -2749,24 +3544,13 @@
       </w:r>
     </w:p>
     <w:p>
-      <w:pPr>
-        <w:rPr>
-          <w:lang w:val="en-US"/>
-        </w:rPr>
-      </w:pPr>
-      <w:r>
-        <w:rPr>
-          <w:lang w:val="en-US"/>
-        </w:rPr>
+      <w:r>
         <w:br w:type="page"/>
       </w:r>
     </w:p>
     <w:p>
       <w:pPr>
         <w:pStyle w:val="1"/>
-        <w:rPr>
-          <w:lang w:val="en-US"/>
-        </w:rPr>
       </w:pPr>
       <w:bookmarkStart w:id="13" w:name="_Toc1214583"/>
       <w:r>
@@ -2783,13 +3567,17 @@
         <w:t>eployment</w:t>
       </w:r>
       <w:bookmarkEnd w:id="13"/>
-    </w:p>
-    <w:p>
-      <w:pPr>
-        <w:rPr>
-          <w:lang w:val="en-US"/>
-        </w:rPr>
-      </w:pPr>
+      <w:r>
+        <w:t xml:space="preserve"> </w:t>
+      </w:r>
+      <w:r>
+        <w:rPr>
+          <w:lang w:val="en-US"/>
+        </w:rPr>
+        <w:t>diagram</w:t>
+      </w:r>
+    </w:p>
+    <w:p>
       <w:r>
         <w:rPr>
           <w:lang w:val="en-US"/>
@@ -2798,17 +3586,33 @@
       </w:r>
     </w:p>
     <w:p>
-      <w:pPr>
-        <w:rPr>
-          <w:lang w:val="en-US"/>
-        </w:rPr>
-      </w:pPr>
+      <w:r>
+        <w:t>Система предназначена для работы сотрудников меди</w:t>
+      </w:r>
+      <w:r>
+        <w:t xml:space="preserve">цинского центра и клиентов. Условно </w:t>
+      </w:r>
+    </w:p>
+    <w:p>
+      <w:pPr>
+        <w:rPr>
+          <w:lang w:val="en-US"/>
+        </w:rPr>
+      </w:pPr>
+      <w:proofErr w:type="spellStart"/>
+      <w:r>
+        <w:rPr>
+          <w:lang w:val="en-US"/>
+        </w:rPr>
+        <w:t>Cbc</w:t>
+      </w:r>
       <w:r>
         <w:rPr>
           <w:lang w:val="en-US"/>
         </w:rPr>
         <w:t>Text</w:t>
       </w:r>
+      <w:proofErr w:type="spellEnd"/>
     </w:p>
     <w:p>
       <w:pPr>
@@ -2840,7 +3644,7 @@
                     </pic:cNvPicPr>
                   </pic:nvPicPr>
                   <pic:blipFill>
-                    <a:blip r:embed="rId11"/>
+                    <a:blip r:embed="rId19" cstate="print"/>
                     <a:srcRect/>
                     <a:stretch>
                       <a:fillRect/>
@@ -3716,7 +4520,7 @@
 </file>
 
 <file path=customXml/itemProps1.xml><?xml version="1.0" encoding="utf-8"?>
-<ds:datastoreItem xmlns:ds="http://schemas.openxmlformats.org/officeDocument/2006/customXml" ds:itemID="{C5452892-5127-4BBC-9D33-715CA1147C3D}">
+<ds:datastoreItem xmlns:ds="http://schemas.openxmlformats.org/officeDocument/2006/customXml" ds:itemID="{BFAEEC29-772A-463B-8C0C-C8964D488239}">
   <ds:schemaRefs>
     <ds:schemaRef ds:uri="http://schemas.openxmlformats.org/officeDocument/2006/bibliography"/>
   </ds:schemaRefs>

</xml_diff>